<commit_message>
tem que atualizar caso de uso e diagrama de classe
</commit_message>
<xml_diff>
--- a/Sistema de Controle de Frotas - DriveSync.docx
+++ b/Sistema de Controle de Frotas - DriveSync.docx
@@ -1,6 +1,6 @@
 
 <file path=word/document.xml><?xml version="1.0" encoding="utf-8"?>
-<w:document xmlns:wpc="http://schemas.microsoft.com/office/word/2010/wordprocessingCanvas" xmlns:cx="http://schemas.microsoft.com/office/drawing/2014/chartex" xmlns:cx1="http://schemas.microsoft.com/office/drawing/2015/9/8/chartex" xmlns:cx2="http://schemas.microsoft.com/office/drawing/2015/10/21/chartex" xmlns:cx3="http://schemas.microsoft.com/office/drawing/2016/5/9/chartex" xmlns:cx4="http://schemas.microsoft.com/office/drawing/2016/5/10/chartex" xmlns:cx5="http://schemas.microsoft.com/office/drawing/2016/5/11/chartex" xmlns:cx6="http://schemas.microsoft.com/office/drawing/2016/5/12/chartex" xmlns:cx7="http://schemas.microsoft.com/office/drawing/2016/5/13/chartex" xmlns:cx8="http://schemas.microsoft.com/office/drawing/2016/5/14/chartex" xmlns:mc="http://schemas.openxmlformats.org/markup-compatibility/2006" xmlns:aink="http://schemas.microsoft.com/office/drawing/2016/ink" xmlns:am3d="http://schemas.microsoft.com/office/drawing/2017/model3d" xmlns:o="urn:schemas-microsoft-com:office:office" xmlns:oel="http://schemas.microsoft.com/office/2019/extlst" xmlns:r="http://schemas.openxmlformats.org/officeDocument/2006/relationships" xmlns:m="http://schemas.openxmlformats.org/officeDocument/2006/math" xmlns:v="urn:schemas-microsoft-com:vml" xmlns:wp14="http://schemas.microsoft.com/office/word/2010/wordprocessingDrawing" xmlns:wp="http://schemas.openxmlformats.org/drawingml/2006/wordprocessingDrawing" xmlns:w10="urn:schemas-microsoft-com:office:word" xmlns:w="http://schemas.openxmlformats.org/wordprocessingml/2006/main" xmlns:w14="http://schemas.microsoft.com/office/word/2010/wordml" xmlns:w15="http://schemas.microsoft.com/office/word/2012/wordml" xmlns:w16cex="http://schemas.microsoft.com/office/word/2018/wordml/cex" xmlns:w16cid="http://schemas.microsoft.com/office/word/2016/wordml/cid" xmlns:w16="http://schemas.microsoft.com/office/word/2018/wordml" xmlns:w16sdtdh="http://schemas.microsoft.com/office/word/2020/wordml/sdtdatahash" xmlns:w16se="http://schemas.microsoft.com/office/word/2015/wordml/symex" xmlns:wpg="http://schemas.microsoft.com/office/word/2010/wordprocessingGroup" xmlns:wpi="http://schemas.microsoft.com/office/word/2010/wordprocessingInk" xmlns:wne="http://schemas.microsoft.com/office/word/2006/wordml" xmlns:wps="http://schemas.microsoft.com/office/word/2010/wordprocessingShape" mc:Ignorable="w14 w15 w16se w16cid w16 w16cex w16sdtdh wp14">
+<w:document xmlns:wpc="http://schemas.microsoft.com/office/word/2010/wordprocessingCanvas" xmlns:cx="http://schemas.microsoft.com/office/drawing/2014/chartex" xmlns:cx1="http://schemas.microsoft.com/office/drawing/2015/9/8/chartex" xmlns:cx2="http://schemas.microsoft.com/office/drawing/2015/10/21/chartex" xmlns:cx3="http://schemas.microsoft.com/office/drawing/2016/5/9/chartex" xmlns:cx4="http://schemas.microsoft.com/office/drawing/2016/5/10/chartex" xmlns:cx5="http://schemas.microsoft.com/office/drawing/2016/5/11/chartex" xmlns:cx6="http://schemas.microsoft.com/office/drawing/2016/5/12/chartex" xmlns:cx7="http://schemas.microsoft.com/office/drawing/2016/5/13/chartex" xmlns:cx8="http://schemas.microsoft.com/office/drawing/2016/5/14/chartex" xmlns:mc="http://schemas.openxmlformats.org/markup-compatibility/2006" xmlns:aink="http://schemas.microsoft.com/office/drawing/2016/ink" xmlns:am3d="http://schemas.microsoft.com/office/drawing/2017/model3d" xmlns:o="urn:schemas-microsoft-com:office:office" xmlns:oel="http://schemas.microsoft.com/office/2019/extlst" xmlns:r="http://schemas.openxmlformats.org/officeDocument/2006/relationships" xmlns:m="http://schemas.openxmlformats.org/officeDocument/2006/math" xmlns:v="urn:schemas-microsoft-com:vml" xmlns:wp14="http://schemas.microsoft.com/office/word/2010/wordprocessingDrawing" xmlns:wp="http://schemas.openxmlformats.org/drawingml/2006/wordprocessingDrawing" xmlns:w10="urn:schemas-microsoft-com:office:word" xmlns:w="http://schemas.openxmlformats.org/wordprocessingml/2006/main" xmlns:w14="http://schemas.microsoft.com/office/word/2010/wordml" xmlns:w15="http://schemas.microsoft.com/office/word/2012/wordml" xmlns:w16cex="http://schemas.microsoft.com/office/word/2018/wordml/cex" xmlns:w16cid="http://schemas.microsoft.com/office/word/2016/wordml/cid" xmlns:w16="http://schemas.microsoft.com/office/word/2018/wordml" xmlns:w16du="http://schemas.microsoft.com/office/word/2023/wordml/word16du" xmlns:w16sdtdh="http://schemas.microsoft.com/office/word/2020/wordml/sdtdatahash" xmlns:w16se="http://schemas.microsoft.com/office/word/2015/wordml/symex" xmlns:wpg="http://schemas.microsoft.com/office/word/2010/wordprocessingGroup" xmlns:wpi="http://schemas.microsoft.com/office/word/2010/wordprocessingInk" xmlns:wne="http://schemas.microsoft.com/office/word/2006/wordml" xmlns:wps="http://schemas.microsoft.com/office/word/2010/wordprocessingShape" mc:Ignorable="w14 w15 w16se w16cid w16 w16cex w16sdtdh w16du wp14">
   <w:body>
     <w:p>
       <w:pPr>
@@ -116,23 +116,7 @@
                 <w:rFonts w:ascii="Arial" w:hAnsi="Arial" w:cs="Arial"/>
                 <w:noProof/>
               </w:rPr>
-              <w:t>Introdução e Vis</w:t>
-            </w:r>
-            <w:r>
-              <w:rPr>
-                <w:rStyle w:val="Hyperlink"/>
-                <w:rFonts w:ascii="Arial" w:hAnsi="Arial" w:cs="Arial"/>
-                <w:noProof/>
-              </w:rPr>
-              <w:t>ã</w:t>
-            </w:r>
-            <w:r>
-              <w:rPr>
-                <w:rStyle w:val="Hyperlink"/>
-                <w:rFonts w:ascii="Arial" w:hAnsi="Arial" w:cs="Arial"/>
-                <w:noProof/>
-              </w:rPr>
-              <w:t>o Geral</w:t>
+              <w:t>Introdução e Visão Geral</w:t>
             </w:r>
             <w:r>
               <w:rPr>
@@ -1052,23 +1036,7 @@
                 <w:rFonts w:ascii="Arial" w:hAnsi="Arial" w:cs="Arial"/>
                 <w:noProof/>
               </w:rPr>
-              <w:t xml:space="preserve">Descrição de Caso </w:t>
-            </w:r>
-            <w:r>
-              <w:rPr>
-                <w:rStyle w:val="Hyperlink"/>
-                <w:rFonts w:ascii="Arial" w:hAnsi="Arial" w:cs="Arial"/>
-                <w:noProof/>
-              </w:rPr>
-              <w:t>d</w:t>
-            </w:r>
-            <w:r>
-              <w:rPr>
-                <w:rStyle w:val="Hyperlink"/>
-                <w:rFonts w:ascii="Arial" w:hAnsi="Arial" w:cs="Arial"/>
-                <w:noProof/>
-              </w:rPr>
-              <w:t>e Uso</w:t>
+              <w:t>Descrição de Caso de Uso</w:t>
             </w:r>
             <w:r>
               <w:rPr>
@@ -2078,6 +2046,14 @@
           <w:szCs w:val="24"/>
         </w:rPr>
         <w:t>Monitoramento detalhado do consumo de combustível de cada veículo, permitindo a identificação de padrões de consumo e desenvolvimento de estratégias para otimização de uso de combustível.</w:t>
+      </w:r>
+      <w:r>
+        <w:rPr>
+          <w:rFonts w:ascii="Arial" w:hAnsi="Arial" w:cs="Arial"/>
+          <w:sz w:val="24"/>
+          <w:szCs w:val="24"/>
+        </w:rPr>
+        <w:t xml:space="preserve"> </w:t>
       </w:r>
     </w:p>
     <w:p>
@@ -2850,8 +2826,8 @@
           <w:rFonts w:ascii="Arial" w:hAnsi="Arial" w:cs="Arial"/>
         </w:rPr>
       </w:pPr>
-      <w:bookmarkStart w:id="9" w:name="_Hlk163986380"/>
-      <w:bookmarkStart w:id="10" w:name="_Toc163997967"/>
+      <w:bookmarkStart w:id="9" w:name="_Toc163997967"/>
+      <w:bookmarkStart w:id="10" w:name="_Hlk163986380"/>
       <w:r>
         <w:rPr>
           <w:rFonts w:ascii="Arial" w:hAnsi="Arial" w:cs="Arial"/>
@@ -2864,7 +2840,7 @@
         </w:rPr>
         <w:t>Web</w:t>
       </w:r>
-      <w:bookmarkEnd w:id="10"/>
+      <w:bookmarkEnd w:id="9"/>
     </w:p>
     <w:p>
       <w:pPr>
@@ -3281,7 +3257,7 @@
         </w:rPr>
       </w:pPr>
       <w:bookmarkStart w:id="12" w:name="_Toc163997969"/>
-      <w:bookmarkEnd w:id="9"/>
+      <w:bookmarkEnd w:id="10"/>
       <w:r>
         <w:rPr>
           <w:rFonts w:ascii="Arial" w:hAnsi="Arial" w:cs="Arial"/>
@@ -3506,23 +3482,7 @@
           <w:rFonts w:ascii="Arial" w:hAnsi="Arial" w:cs="Arial"/>
           <w:sz w:val="24"/>
         </w:rPr>
-        <w:t xml:space="preserve">O sistema deve ser compatível com os principais navegadores web (Chrome, Firefox, Safari, </w:t>
-      </w:r>
-      <w:proofErr w:type="gramStart"/>
-      <w:r>
-        <w:rPr>
-          <w:rFonts w:ascii="Arial" w:hAnsi="Arial" w:cs="Arial"/>
-          <w:sz w:val="24"/>
-        </w:rPr>
-        <w:t>Edge, etc.</w:t>
-      </w:r>
-      <w:proofErr w:type="gramEnd"/>
-      <w:r>
-        <w:rPr>
-          <w:rFonts w:ascii="Arial" w:hAnsi="Arial" w:cs="Arial"/>
-          <w:sz w:val="24"/>
-        </w:rPr>
-        <w:t>) e sistemas operacionais (Windows, MacOS, iOS, Android), garantindo acesso fácil e sem problemas em uma variedade de dispositivos e plataformas.</w:t>
+        <w:t>O sistema deve ser compatível com os principais navegadores web (Chrome, Firefox, Safari, Edge, etc.) e sistemas operacionais (Windows, MacOS, iOS, Android), garantindo acesso fácil e sem problemas em uma variedade de dispositivos e plataformas.</w:t>
       </w:r>
     </w:p>
     <w:bookmarkEnd w:id="13"/>
@@ -5539,25 +5499,7 @@
           <w:sz w:val="24"/>
           <w:szCs w:val="24"/>
         </w:rPr>
-        <w:t xml:space="preserve">O sistema apresenta uma interface onde o usuário pode definir os critérios de busca, como </w:t>
-      </w:r>
-      <w:proofErr w:type="gramStart"/>
-      <w:r>
-        <w:rPr>
-          <w:rFonts w:ascii="Arial" w:hAnsi="Arial" w:cs="Arial"/>
-          <w:sz w:val="24"/>
-          <w:szCs w:val="24"/>
-        </w:rPr>
-        <w:t>período de tempo</w:t>
-      </w:r>
-      <w:proofErr w:type="gramEnd"/>
-      <w:r>
-        <w:rPr>
-          <w:rFonts w:ascii="Arial" w:hAnsi="Arial" w:cs="Arial"/>
-          <w:sz w:val="24"/>
-          <w:szCs w:val="24"/>
-        </w:rPr>
-        <w:t>, veículo específico, motorista, entre outros.</w:t>
+        <w:t>O sistema apresenta uma interface onde o usuário pode definir os critérios de busca, como período de tempo, veículo específico, motorista, entre outros.</w:t>
       </w:r>
     </w:p>
     <w:p>
@@ -7733,27 +7675,7 @@
           <w:sz w:val="24"/>
           <w:szCs w:val="24"/>
         </w:rPr>
-        <w:t xml:space="preserve">O administrador deve ter permissões adequadas para </w:t>
-      </w:r>
-      <w:proofErr w:type="gramStart"/>
-      <w:r>
-        <w:rPr>
-          <w:rFonts w:ascii="Arial" w:hAnsi="Arial" w:cs="Arial"/>
-          <w:color w:val="000000" w:themeColor="text1"/>
-          <w:sz w:val="24"/>
-          <w:szCs w:val="24"/>
-        </w:rPr>
-        <w:t>criar novos</w:t>
-      </w:r>
-      <w:proofErr w:type="gramEnd"/>
-      <w:r>
-        <w:rPr>
-          <w:rFonts w:ascii="Arial" w:hAnsi="Arial" w:cs="Arial"/>
-          <w:color w:val="000000" w:themeColor="text1"/>
-          <w:sz w:val="24"/>
-          <w:szCs w:val="24"/>
-        </w:rPr>
-        <w:t xml:space="preserve"> usuários.</w:t>
+        <w:t>O administrador deve ter permissões adequadas para criar novos usuários.</w:t>
       </w:r>
     </w:p>
     <w:p>
@@ -7948,33 +7870,7 @@
           <w:lang w:eastAsia="pt-BR"/>
           <w14:ligatures w14:val="none"/>
         </w:rPr>
-        <w:t xml:space="preserve">O sistema valida os dados inseridos e </w:t>
-      </w:r>
-      <w:proofErr w:type="gramStart"/>
-      <w:r>
-        <w:rPr>
-          <w:rFonts w:ascii="Arial" w:eastAsia="Times New Roman" w:hAnsi="Arial" w:cs="Arial"/>
-          <w:color w:val="000000" w:themeColor="text1"/>
-          <w:kern w:val="0"/>
-          <w:sz w:val="24"/>
-          <w:szCs w:val="24"/>
-          <w:lang w:eastAsia="pt-BR"/>
-          <w14:ligatures w14:val="none"/>
-        </w:rPr>
-        <w:t>cria uma nova</w:t>
-      </w:r>
-      <w:proofErr w:type="gramEnd"/>
-      <w:r>
-        <w:rPr>
-          <w:rFonts w:ascii="Arial" w:eastAsia="Times New Roman" w:hAnsi="Arial" w:cs="Arial"/>
-          <w:color w:val="000000" w:themeColor="text1"/>
-          <w:kern w:val="0"/>
-          <w:sz w:val="24"/>
-          <w:szCs w:val="24"/>
-          <w:lang w:eastAsia="pt-BR"/>
-          <w14:ligatures w14:val="none"/>
-        </w:rPr>
-        <w:t xml:space="preserve"> conta de usuário no sistema com as informações fornecidas.</w:t>
+        <w:t>O sistema valida os dados inseridos e cria uma nova conta de usuário no sistema com as informações fornecidas.</w:t>
       </w:r>
     </w:p>
     <w:p>
@@ -8721,7 +8617,7 @@
 </file>
 
 <file path=word/endnotes.xml><?xml version="1.0" encoding="utf-8"?>
-<w:endnotes xmlns:wpc="http://schemas.microsoft.com/office/word/2010/wordprocessingCanvas" xmlns:cx="http://schemas.microsoft.com/office/drawing/2014/chartex" xmlns:cx1="http://schemas.microsoft.com/office/drawing/2015/9/8/chartex" xmlns:cx2="http://schemas.microsoft.com/office/drawing/2015/10/21/chartex" xmlns:cx3="http://schemas.microsoft.com/office/drawing/2016/5/9/chartex" xmlns:cx4="http://schemas.microsoft.com/office/drawing/2016/5/10/chartex" xmlns:cx5="http://schemas.microsoft.com/office/drawing/2016/5/11/chartex" xmlns:cx6="http://schemas.microsoft.com/office/drawing/2016/5/12/chartex" xmlns:cx7="http://schemas.microsoft.com/office/drawing/2016/5/13/chartex" xmlns:cx8="http://schemas.microsoft.com/office/drawing/2016/5/14/chartex" xmlns:mc="http://schemas.openxmlformats.org/markup-compatibility/2006" xmlns:aink="http://schemas.microsoft.com/office/drawing/2016/ink" xmlns:am3d="http://schemas.microsoft.com/office/drawing/2017/model3d" xmlns:o="urn:schemas-microsoft-com:office:office" xmlns:oel="http://schemas.microsoft.com/office/2019/extlst" xmlns:r="http://schemas.openxmlformats.org/officeDocument/2006/relationships" xmlns:m="http://schemas.openxmlformats.org/officeDocument/2006/math" xmlns:v="urn:schemas-microsoft-com:vml" xmlns:wp14="http://schemas.microsoft.com/office/word/2010/wordprocessingDrawing" xmlns:wp="http://schemas.openxmlformats.org/drawingml/2006/wordprocessingDrawing" xmlns:w10="urn:schemas-microsoft-com:office:word" xmlns:w="http://schemas.openxmlformats.org/wordprocessingml/2006/main" xmlns:w14="http://schemas.microsoft.com/office/word/2010/wordml" xmlns:w15="http://schemas.microsoft.com/office/word/2012/wordml" xmlns:w16cex="http://schemas.microsoft.com/office/word/2018/wordml/cex" xmlns:w16cid="http://schemas.microsoft.com/office/word/2016/wordml/cid" xmlns:w16="http://schemas.microsoft.com/office/word/2018/wordml" xmlns:w16sdtdh="http://schemas.microsoft.com/office/word/2020/wordml/sdtdatahash" xmlns:w16se="http://schemas.microsoft.com/office/word/2015/wordml/symex" xmlns:wpg="http://schemas.microsoft.com/office/word/2010/wordprocessingGroup" xmlns:wpi="http://schemas.microsoft.com/office/word/2010/wordprocessingInk" xmlns:wne="http://schemas.microsoft.com/office/word/2006/wordml" xmlns:wps="http://schemas.microsoft.com/office/word/2010/wordprocessingShape" mc:Ignorable="w14 w15 w16se w16cid w16 w16cex w16sdtdh wp14">
+<w:endnotes xmlns:wpc="http://schemas.microsoft.com/office/word/2010/wordprocessingCanvas" xmlns:cx="http://schemas.microsoft.com/office/drawing/2014/chartex" xmlns:cx1="http://schemas.microsoft.com/office/drawing/2015/9/8/chartex" xmlns:cx2="http://schemas.microsoft.com/office/drawing/2015/10/21/chartex" xmlns:cx3="http://schemas.microsoft.com/office/drawing/2016/5/9/chartex" xmlns:cx4="http://schemas.microsoft.com/office/drawing/2016/5/10/chartex" xmlns:cx5="http://schemas.microsoft.com/office/drawing/2016/5/11/chartex" xmlns:cx6="http://schemas.microsoft.com/office/drawing/2016/5/12/chartex" xmlns:cx7="http://schemas.microsoft.com/office/drawing/2016/5/13/chartex" xmlns:cx8="http://schemas.microsoft.com/office/drawing/2016/5/14/chartex" xmlns:mc="http://schemas.openxmlformats.org/markup-compatibility/2006" xmlns:aink="http://schemas.microsoft.com/office/drawing/2016/ink" xmlns:am3d="http://schemas.microsoft.com/office/drawing/2017/model3d" xmlns:o="urn:schemas-microsoft-com:office:office" xmlns:oel="http://schemas.microsoft.com/office/2019/extlst" xmlns:r="http://schemas.openxmlformats.org/officeDocument/2006/relationships" xmlns:m="http://schemas.openxmlformats.org/officeDocument/2006/math" xmlns:v="urn:schemas-microsoft-com:vml" xmlns:wp14="http://schemas.microsoft.com/office/word/2010/wordprocessingDrawing" xmlns:wp="http://schemas.openxmlformats.org/drawingml/2006/wordprocessingDrawing" xmlns:w10="urn:schemas-microsoft-com:office:word" xmlns:w="http://schemas.openxmlformats.org/wordprocessingml/2006/main" xmlns:w14="http://schemas.microsoft.com/office/word/2010/wordml" xmlns:w15="http://schemas.microsoft.com/office/word/2012/wordml" xmlns:w16cex="http://schemas.microsoft.com/office/word/2018/wordml/cex" xmlns:w16cid="http://schemas.microsoft.com/office/word/2016/wordml/cid" xmlns:w16="http://schemas.microsoft.com/office/word/2018/wordml" xmlns:w16du="http://schemas.microsoft.com/office/word/2023/wordml/word16du" xmlns:w16sdtdh="http://schemas.microsoft.com/office/word/2020/wordml/sdtdatahash" xmlns:w16se="http://schemas.microsoft.com/office/word/2015/wordml/symex" xmlns:wpg="http://schemas.microsoft.com/office/word/2010/wordprocessingGroup" xmlns:wpi="http://schemas.microsoft.com/office/word/2010/wordprocessingInk" xmlns:wne="http://schemas.microsoft.com/office/word/2006/wordml" xmlns:wps="http://schemas.microsoft.com/office/word/2010/wordprocessingShape" mc:Ignorable="w14 w15 w16se w16cid w16 w16cex w16sdtdh w16du wp14">
   <w:endnote w:type="separator" w:id="-1">
     <w:p>
       <w:pPr>
@@ -8746,7 +8642,7 @@
 </file>
 
 <file path=word/footnotes.xml><?xml version="1.0" encoding="utf-8"?>
-<w:footnotes xmlns:wpc="http://schemas.microsoft.com/office/word/2010/wordprocessingCanvas" xmlns:cx="http://schemas.microsoft.com/office/drawing/2014/chartex" xmlns:cx1="http://schemas.microsoft.com/office/drawing/2015/9/8/chartex" xmlns:cx2="http://schemas.microsoft.com/office/drawing/2015/10/21/chartex" xmlns:cx3="http://schemas.microsoft.com/office/drawing/2016/5/9/chartex" xmlns:cx4="http://schemas.microsoft.com/office/drawing/2016/5/10/chartex" xmlns:cx5="http://schemas.microsoft.com/office/drawing/2016/5/11/chartex" xmlns:cx6="http://schemas.microsoft.com/office/drawing/2016/5/12/chartex" xmlns:cx7="http://schemas.microsoft.com/office/drawing/2016/5/13/chartex" xmlns:cx8="http://schemas.microsoft.com/office/drawing/2016/5/14/chartex" xmlns:mc="http://schemas.openxmlformats.org/markup-compatibility/2006" xmlns:aink="http://schemas.microsoft.com/office/drawing/2016/ink" xmlns:am3d="http://schemas.microsoft.com/office/drawing/2017/model3d" xmlns:o="urn:schemas-microsoft-com:office:office" xmlns:oel="http://schemas.microsoft.com/office/2019/extlst" xmlns:r="http://schemas.openxmlformats.org/officeDocument/2006/relationships" xmlns:m="http://schemas.openxmlformats.org/officeDocument/2006/math" xmlns:v="urn:schemas-microsoft-com:vml" xmlns:wp14="http://schemas.microsoft.com/office/word/2010/wordprocessingDrawing" xmlns:wp="http://schemas.openxmlformats.org/drawingml/2006/wordprocessingDrawing" xmlns:w10="urn:schemas-microsoft-com:office:word" xmlns:w="http://schemas.openxmlformats.org/wordprocessingml/2006/main" xmlns:w14="http://schemas.microsoft.com/office/word/2010/wordml" xmlns:w15="http://schemas.microsoft.com/office/word/2012/wordml" xmlns:w16cex="http://schemas.microsoft.com/office/word/2018/wordml/cex" xmlns:w16cid="http://schemas.microsoft.com/office/word/2016/wordml/cid" xmlns:w16="http://schemas.microsoft.com/office/word/2018/wordml" xmlns:w16sdtdh="http://schemas.microsoft.com/office/word/2020/wordml/sdtdatahash" xmlns:w16se="http://schemas.microsoft.com/office/word/2015/wordml/symex" xmlns:wpg="http://schemas.microsoft.com/office/word/2010/wordprocessingGroup" xmlns:wpi="http://schemas.microsoft.com/office/word/2010/wordprocessingInk" xmlns:wne="http://schemas.microsoft.com/office/word/2006/wordml" xmlns:wps="http://schemas.microsoft.com/office/word/2010/wordprocessingShape" mc:Ignorable="w14 w15 w16se w16cid w16 w16cex w16sdtdh wp14">
+<w:footnotes xmlns:wpc="http://schemas.microsoft.com/office/word/2010/wordprocessingCanvas" xmlns:cx="http://schemas.microsoft.com/office/drawing/2014/chartex" xmlns:cx1="http://schemas.microsoft.com/office/drawing/2015/9/8/chartex" xmlns:cx2="http://schemas.microsoft.com/office/drawing/2015/10/21/chartex" xmlns:cx3="http://schemas.microsoft.com/office/drawing/2016/5/9/chartex" xmlns:cx4="http://schemas.microsoft.com/office/drawing/2016/5/10/chartex" xmlns:cx5="http://schemas.microsoft.com/office/drawing/2016/5/11/chartex" xmlns:cx6="http://schemas.microsoft.com/office/drawing/2016/5/12/chartex" xmlns:cx7="http://schemas.microsoft.com/office/drawing/2016/5/13/chartex" xmlns:cx8="http://schemas.microsoft.com/office/drawing/2016/5/14/chartex" xmlns:mc="http://schemas.openxmlformats.org/markup-compatibility/2006" xmlns:aink="http://schemas.microsoft.com/office/drawing/2016/ink" xmlns:am3d="http://schemas.microsoft.com/office/drawing/2017/model3d" xmlns:o="urn:schemas-microsoft-com:office:office" xmlns:oel="http://schemas.microsoft.com/office/2019/extlst" xmlns:r="http://schemas.openxmlformats.org/officeDocument/2006/relationships" xmlns:m="http://schemas.openxmlformats.org/officeDocument/2006/math" xmlns:v="urn:schemas-microsoft-com:vml" xmlns:wp14="http://schemas.microsoft.com/office/word/2010/wordprocessingDrawing" xmlns:wp="http://schemas.openxmlformats.org/drawingml/2006/wordprocessingDrawing" xmlns:w10="urn:schemas-microsoft-com:office:word" xmlns:w="http://schemas.openxmlformats.org/wordprocessingml/2006/main" xmlns:w14="http://schemas.microsoft.com/office/word/2010/wordml" xmlns:w15="http://schemas.microsoft.com/office/word/2012/wordml" xmlns:w16cex="http://schemas.microsoft.com/office/word/2018/wordml/cex" xmlns:w16cid="http://schemas.microsoft.com/office/word/2016/wordml/cid" xmlns:w16="http://schemas.microsoft.com/office/word/2018/wordml" xmlns:w16du="http://schemas.microsoft.com/office/word/2023/wordml/word16du" xmlns:w16sdtdh="http://schemas.microsoft.com/office/word/2020/wordml/sdtdatahash" xmlns:w16se="http://schemas.microsoft.com/office/word/2015/wordml/symex" xmlns:wpg="http://schemas.microsoft.com/office/word/2010/wordprocessingGroup" xmlns:wpi="http://schemas.microsoft.com/office/word/2010/wordprocessingInk" xmlns:wne="http://schemas.microsoft.com/office/word/2006/wordml" xmlns:wps="http://schemas.microsoft.com/office/word/2010/wordprocessingShape" mc:Ignorable="w14 w15 w16se w16cid w16 w16cex w16sdtdh w16du wp14">
   <w:footnote w:type="separator" w:id="-1">
     <w:p>
       <w:pPr>
@@ -8771,7 +8667,7 @@
 </file>
 
 <file path=word/numbering.xml><?xml version="1.0" encoding="utf-8"?>
-<w:numbering xmlns:wpc="http://schemas.microsoft.com/office/word/2010/wordprocessingCanvas" xmlns:cx="http://schemas.microsoft.com/office/drawing/2014/chartex" xmlns:cx1="http://schemas.microsoft.com/office/drawing/2015/9/8/chartex" xmlns:cx2="http://schemas.microsoft.com/office/drawing/2015/10/21/chartex" xmlns:cx3="http://schemas.microsoft.com/office/drawing/2016/5/9/chartex" xmlns:cx4="http://schemas.microsoft.com/office/drawing/2016/5/10/chartex" xmlns:cx5="http://schemas.microsoft.com/office/drawing/2016/5/11/chartex" xmlns:cx6="http://schemas.microsoft.com/office/drawing/2016/5/12/chartex" xmlns:cx7="http://schemas.microsoft.com/office/drawing/2016/5/13/chartex" xmlns:cx8="http://schemas.microsoft.com/office/drawing/2016/5/14/chartex" xmlns:mc="http://schemas.openxmlformats.org/markup-compatibility/2006" xmlns:aink="http://schemas.microsoft.com/office/drawing/2016/ink" xmlns:am3d="http://schemas.microsoft.com/office/drawing/2017/model3d" xmlns:o="urn:schemas-microsoft-com:office:office" xmlns:oel="http://schemas.microsoft.com/office/2019/extlst" xmlns:r="http://schemas.openxmlformats.org/officeDocument/2006/relationships" xmlns:m="http://schemas.openxmlformats.org/officeDocument/2006/math" xmlns:v="urn:schemas-microsoft-com:vml" xmlns:wp14="http://schemas.microsoft.com/office/word/2010/wordprocessingDrawing" xmlns:wp="http://schemas.openxmlformats.org/drawingml/2006/wordprocessingDrawing" xmlns:w10="urn:schemas-microsoft-com:office:word" xmlns:w="http://schemas.openxmlformats.org/wordprocessingml/2006/main" xmlns:w14="http://schemas.microsoft.com/office/word/2010/wordml" xmlns:w15="http://schemas.microsoft.com/office/word/2012/wordml" xmlns:w16cex="http://schemas.microsoft.com/office/word/2018/wordml/cex" xmlns:w16cid="http://schemas.microsoft.com/office/word/2016/wordml/cid" xmlns:w16="http://schemas.microsoft.com/office/word/2018/wordml" xmlns:w16sdtdh="http://schemas.microsoft.com/office/word/2020/wordml/sdtdatahash" xmlns:w16se="http://schemas.microsoft.com/office/word/2015/wordml/symex" xmlns:wpg="http://schemas.microsoft.com/office/word/2010/wordprocessingGroup" xmlns:wpi="http://schemas.microsoft.com/office/word/2010/wordprocessingInk" xmlns:wne="http://schemas.microsoft.com/office/word/2006/wordml" xmlns:wps="http://schemas.microsoft.com/office/word/2010/wordprocessingShape" mc:Ignorable="w14 w15 w16se w16cid w16 w16cex w16sdtdh wp14">
+<w:numbering xmlns:wpc="http://schemas.microsoft.com/office/word/2010/wordprocessingCanvas" xmlns:cx="http://schemas.microsoft.com/office/drawing/2014/chartex" xmlns:cx1="http://schemas.microsoft.com/office/drawing/2015/9/8/chartex" xmlns:cx2="http://schemas.microsoft.com/office/drawing/2015/10/21/chartex" xmlns:cx3="http://schemas.microsoft.com/office/drawing/2016/5/9/chartex" xmlns:cx4="http://schemas.microsoft.com/office/drawing/2016/5/10/chartex" xmlns:cx5="http://schemas.microsoft.com/office/drawing/2016/5/11/chartex" xmlns:cx6="http://schemas.microsoft.com/office/drawing/2016/5/12/chartex" xmlns:cx7="http://schemas.microsoft.com/office/drawing/2016/5/13/chartex" xmlns:cx8="http://schemas.microsoft.com/office/drawing/2016/5/14/chartex" xmlns:mc="http://schemas.openxmlformats.org/markup-compatibility/2006" xmlns:aink="http://schemas.microsoft.com/office/drawing/2016/ink" xmlns:am3d="http://schemas.microsoft.com/office/drawing/2017/model3d" xmlns:o="urn:schemas-microsoft-com:office:office" xmlns:oel="http://schemas.microsoft.com/office/2019/extlst" xmlns:r="http://schemas.openxmlformats.org/officeDocument/2006/relationships" xmlns:m="http://schemas.openxmlformats.org/officeDocument/2006/math" xmlns:v="urn:schemas-microsoft-com:vml" xmlns:wp14="http://schemas.microsoft.com/office/word/2010/wordprocessingDrawing" xmlns:wp="http://schemas.openxmlformats.org/drawingml/2006/wordprocessingDrawing" xmlns:w10="urn:schemas-microsoft-com:office:word" xmlns:w="http://schemas.openxmlformats.org/wordprocessingml/2006/main" xmlns:w14="http://schemas.microsoft.com/office/word/2010/wordml" xmlns:w15="http://schemas.microsoft.com/office/word/2012/wordml" xmlns:w16cex="http://schemas.microsoft.com/office/word/2018/wordml/cex" xmlns:w16cid="http://schemas.microsoft.com/office/word/2016/wordml/cid" xmlns:w16="http://schemas.microsoft.com/office/word/2018/wordml" xmlns:w16du="http://schemas.microsoft.com/office/word/2023/wordml/word16du" xmlns:w16sdtdh="http://schemas.microsoft.com/office/word/2020/wordml/sdtdatahash" xmlns:w16se="http://schemas.microsoft.com/office/word/2015/wordml/symex" xmlns:wpg="http://schemas.microsoft.com/office/word/2010/wordprocessingGroup" xmlns:wpi="http://schemas.microsoft.com/office/word/2010/wordprocessingInk" xmlns:wne="http://schemas.microsoft.com/office/word/2006/wordml" xmlns:wps="http://schemas.microsoft.com/office/word/2010/wordprocessingShape" mc:Ignorable="w14 w15 w16se w16cid w16 w16cex w16sdtdh w16du wp14">
   <w:abstractNum w:abstractNumId="0" w15:restartNumberingAfterBreak="0">
     <w:nsid w:val="00D753D9"/>
     <w:multiLevelType w:val="hybridMultilevel"/>
@@ -13452,7 +13348,7 @@
 </file>
 
 <file path=word/styles.xml><?xml version="1.0" encoding="utf-8"?>
-<w:styles xmlns:mc="http://schemas.openxmlformats.org/markup-compatibility/2006" xmlns:r="http://schemas.openxmlformats.org/officeDocument/2006/relationships" xmlns:w="http://schemas.openxmlformats.org/wordprocessingml/2006/main" xmlns:w14="http://schemas.microsoft.com/office/word/2010/wordml" xmlns:w15="http://schemas.microsoft.com/office/word/2012/wordml" xmlns:w16cex="http://schemas.microsoft.com/office/word/2018/wordml/cex" xmlns:w16cid="http://schemas.microsoft.com/office/word/2016/wordml/cid" xmlns:w16="http://schemas.microsoft.com/office/word/2018/wordml" xmlns:w16sdtdh="http://schemas.microsoft.com/office/word/2020/wordml/sdtdatahash" xmlns:w16se="http://schemas.microsoft.com/office/word/2015/wordml/symex" mc:Ignorable="w14 w15 w16se w16cid w16 w16cex w16sdtdh">
+<w:styles xmlns:mc="http://schemas.openxmlformats.org/markup-compatibility/2006" xmlns:r="http://schemas.openxmlformats.org/officeDocument/2006/relationships" xmlns:w="http://schemas.openxmlformats.org/wordprocessingml/2006/main" xmlns:w14="http://schemas.microsoft.com/office/word/2010/wordml" xmlns:w15="http://schemas.microsoft.com/office/word/2012/wordml" xmlns:w16cex="http://schemas.microsoft.com/office/word/2018/wordml/cex" xmlns:w16cid="http://schemas.microsoft.com/office/word/2016/wordml/cid" xmlns:w16="http://schemas.microsoft.com/office/word/2018/wordml" xmlns:w16du="http://schemas.microsoft.com/office/word/2023/wordml/word16du" xmlns:w16sdtdh="http://schemas.microsoft.com/office/word/2020/wordml/sdtdatahash" xmlns:w16se="http://schemas.microsoft.com/office/word/2015/wordml/symex" mc:Ignorable="w14 w15 w16se w16cid w16 w16cex w16sdtdh w16du">
   <w:docDefaults>
     <w:rPrDefault>
       <w:rPr>

</xml_diff>